<commit_message>
Added a missing image and some restructuring
</commit_message>
<xml_diff>
--- a/source/index.docx
+++ b/source/index.docx
@@ -11,8 +11,6 @@
           <w:szCs w:val="12"/>
         </w:rPr>
       </w:pPr>
-      <w:bookmarkStart w:id="0" w:name="_GoBack"/>
-      <w:bookmarkEnd w:id="0"/>
       <w:r>
         <w:rPr>
           <w:color w:val="006666"/>
@@ -919,13 +917,13 @@
       <w:pPr>
         <w:pStyle w:val="Heading1"/>
       </w:pPr>
-      <w:bookmarkStart w:id="1" w:name="__RefHeading__535_1828029437"/>
-      <w:bookmarkStart w:id="2" w:name="_Toc511839264"/>
+      <w:bookmarkStart w:id="0" w:name="__RefHeading__535_1828029437"/>
+      <w:bookmarkStart w:id="1" w:name="_Toc511839264"/>
+      <w:bookmarkEnd w:id="0"/>
+      <w:r>
+        <w:t>Introduction</w:t>
+      </w:r>
       <w:bookmarkEnd w:id="1"/>
-      <w:r>
-        <w:t>Introduction</w:t>
-      </w:r>
-      <w:bookmarkEnd w:id="2"/>
     </w:p>
     <w:p>
       <w:pPr>
@@ -935,7 +933,15 @@
         <w:t>Welcome to</w:t>
       </w:r>
       <w:r>
-        <w:t xml:space="preserve"> EPICS Qt at GitHub.</w:t>
+        <w:t xml:space="preserve"> EPICS </w:t>
+      </w:r>
+      <w:proofErr w:type="spellStart"/>
+      <w:r>
+        <w:t>Qt</w:t>
+      </w:r>
+      <w:proofErr w:type="spellEnd"/>
+      <w:r>
+        <w:t xml:space="preserve"> at GitHub.</w:t>
       </w:r>
     </w:p>
     <w:p>
@@ -943,7 +949,23 @@
         <w:pStyle w:val="TextBody"/>
       </w:pPr>
       <w:r>
-        <w:t xml:space="preserve">EPICS Qt is a layered framework based on Qt for accessing Experimental Physics and Industrial Control System (EPICS) data using Channel Access (CA). </w:t>
+        <w:t xml:space="preserve">EPICS </w:t>
+      </w:r>
+      <w:proofErr w:type="spellStart"/>
+      <w:r>
+        <w:t>Qt</w:t>
+      </w:r>
+      <w:proofErr w:type="spellEnd"/>
+      <w:r>
+        <w:t xml:space="preserve"> is a layered framework based on </w:t>
+      </w:r>
+      <w:proofErr w:type="spellStart"/>
+      <w:r>
+        <w:t>Qt</w:t>
+      </w:r>
+      <w:proofErr w:type="spellEnd"/>
+      <w:r>
+        <w:t xml:space="preserve"> for accessing Experimental Physics and Industrial Control System (EPICS) data using Channel Access (CA). </w:t>
       </w:r>
       <w:proofErr w:type="gramStart"/>
       <w:r>
@@ -975,7 +997,23 @@
         <w:t xml:space="preserve">Code Free GUI systems </w:t>
       </w:r>
       <w:r>
-        <w:t>using Qt's Designer application with the QE Framework plugin to design GUIs, and the QEGui application to present GUIs to users.</w:t>
+        <w:t xml:space="preserve">using </w:t>
+      </w:r>
+      <w:proofErr w:type="spellStart"/>
+      <w:r>
+        <w:t>Qt's</w:t>
+      </w:r>
+      <w:proofErr w:type="spellEnd"/>
+      <w:r>
+        <w:t xml:space="preserve"> Designer application with the QE Framework plugin to design GUIs, and the </w:t>
+      </w:r>
+      <w:proofErr w:type="spellStart"/>
+      <w:r>
+        <w:t>QEGui</w:t>
+      </w:r>
+      <w:proofErr w:type="spellEnd"/>
+      <w:r>
+        <w:t xml:space="preserve"> application to present GUIs to users.</w:t>
       </w:r>
     </w:p>
     <w:p>
@@ -994,7 +1032,15 @@
         <w:t>Code Rich GUI development</w:t>
       </w:r>
       <w:r>
-        <w:t xml:space="preserve"> using Qt's Integrated Development Environment with the QE Framework widgets and data objects to design GUI applications.</w:t>
+        <w:t xml:space="preserve"> using </w:t>
+      </w:r>
+      <w:proofErr w:type="spellStart"/>
+      <w:r>
+        <w:t>Qt's</w:t>
+      </w:r>
+      <w:proofErr w:type="spellEnd"/>
+      <w:r>
+        <w:t xml:space="preserve"> Integrated Development Environment with the QE Framework widgets and data objects to design GUI applications.</w:t>
       </w:r>
     </w:p>
     <w:p>
@@ -1013,7 +1059,15 @@
         <w:t>Console application development</w:t>
       </w:r>
       <w:r>
-        <w:t xml:space="preserve"> using Qt's Integrated Development Environment with the QE Framework data objects to design console applications that can access EPICS data.</w:t>
+        <w:t xml:space="preserve"> using </w:t>
+      </w:r>
+      <w:proofErr w:type="spellStart"/>
+      <w:r>
+        <w:t>Qt's</w:t>
+      </w:r>
+      <w:proofErr w:type="spellEnd"/>
+      <w:r>
+        <w:t xml:space="preserve"> Integrated Development Environment with the QE Framework data objects to design console applications that can access EPICS data.</w:t>
       </w:r>
     </w:p>
     <w:p>
@@ -1109,13 +1163,13 @@
       <w:pPr>
         <w:pStyle w:val="Heading1"/>
       </w:pPr>
-      <w:bookmarkStart w:id="3" w:name="__RefHeading__1062_1391862070"/>
-      <w:bookmarkStart w:id="4" w:name="_Toc511839265"/>
+      <w:bookmarkStart w:id="2" w:name="__RefHeading__1062_1391862070"/>
+      <w:bookmarkStart w:id="3" w:name="_Toc511839265"/>
+      <w:bookmarkEnd w:id="2"/>
+      <w:r>
+        <w:t>Quick Road-map for Code Free GUI Development</w:t>
+      </w:r>
       <w:bookmarkEnd w:id="3"/>
-      <w:r>
-        <w:t>Quick Road-map for Code Free GUI Development</w:t>
-      </w:r>
-      <w:bookmarkEnd w:id="4"/>
     </w:p>
     <w:p>
       <w:pPr>
@@ -1133,7 +1187,15 @@
         <w:t>Ensure you have</w:t>
       </w:r>
       <w:r>
-        <w:t xml:space="preserve">:  EPICS, Qt and QWT installed – see </w:t>
+        <w:t xml:space="preserve">:  EPICS, </w:t>
+      </w:r>
+      <w:proofErr w:type="spellStart"/>
+      <w:r>
+        <w:t>Qt</w:t>
+      </w:r>
+      <w:proofErr w:type="spellEnd"/>
+      <w:r>
+        <w:t xml:space="preserve"> and QWT installed – see </w:t>
       </w:r>
       <w:r>
         <w:rPr>
@@ -1357,8 +1419,17 @@
           <w:b/>
           <w:bCs/>
         </w:rPr>
-        <w:t>Build qegui</w:t>
-      </w:r>
+        <w:t xml:space="preserve">Build </w:t>
+      </w:r>
+      <w:proofErr w:type="spellStart"/>
+      <w:r>
+        <w:rPr>
+          <w:b/>
+          <w:bCs/>
+        </w:rPr>
+        <w:t>qegui</w:t>
+      </w:r>
+      <w:proofErr w:type="spellEnd"/>
       <w:r>
         <w:t xml:space="preserve"> (display manager) – see </w:t>
       </w:r>
@@ -1455,6 +1526,7 @@
       <w:r>
         <w:t xml:space="preserve"> </w:t>
       </w:r>
+      <w:proofErr w:type="spellStart"/>
       <w:r>
         <w:rPr>
           <w:i/>
@@ -1462,6 +1534,7 @@
         </w:rPr>
         <w:t>qegui</w:t>
       </w:r>
+      <w:proofErr w:type="spellEnd"/>
       <w:r>
         <w:t>.</w:t>
       </w:r>
@@ -1475,34 +1548,74 @@
       <w:pPr>
         <w:pStyle w:val="Heading1"/>
       </w:pPr>
-      <w:bookmarkStart w:id="5" w:name="__RefHeading__685_1625597089"/>
-      <w:bookmarkStart w:id="6" w:name="_Toc511839266"/>
+      <w:bookmarkStart w:id="4" w:name="__RefHeading__685_1625597089"/>
+      <w:bookmarkStart w:id="5" w:name="_Toc511839266"/>
+      <w:bookmarkEnd w:id="4"/>
+      <w:r>
+        <w:t>Structure</w:t>
+      </w:r>
       <w:bookmarkEnd w:id="5"/>
-      <w:r>
-        <w:t>Structure</w:t>
-      </w:r>
-      <w:bookmarkEnd w:id="6"/>
     </w:p>
     <w:p>
       <w:pPr>
         <w:pStyle w:val="TextBody"/>
       </w:pPr>
       <w:r>
-        <w:t>This describes how the repositories at GitHub are organised.</w:t>
+        <w:t xml:space="preserve">This describes how the repositories at GitHub are </w:t>
+      </w:r>
+      <w:proofErr w:type="spellStart"/>
+      <w:r>
+        <w:t>organised</w:t>
+      </w:r>
+      <w:proofErr w:type="spellEnd"/>
+      <w:r>
+        <w:t>.</w:t>
       </w:r>
       <w:r>
         <w:br/>
       </w:r>
       <w:r>
         <w:br/>
-        <w:t>The transfer of the EPICS Qt framework from SourceForge to GitHub has been an ideal opportunity for a few organisational changes. These are outlined below. There were no major functionality changes per se as part of the initial transfer.</w:t>
+        <w:t xml:space="preserve">The transfer of the EPICS </w:t>
+      </w:r>
+      <w:proofErr w:type="spellStart"/>
+      <w:r>
+        <w:t>Qt</w:t>
+      </w:r>
+      <w:proofErr w:type="spellEnd"/>
+      <w:r>
+        <w:t xml:space="preserve"> framework from </w:t>
+      </w:r>
+      <w:proofErr w:type="spellStart"/>
+      <w:r>
+        <w:t>SourceForge</w:t>
+      </w:r>
+      <w:proofErr w:type="spellEnd"/>
+      <w:r>
+        <w:t xml:space="preserve"> to GitHub has been an ideal opportunity for a few </w:t>
+      </w:r>
+      <w:proofErr w:type="spellStart"/>
+      <w:r>
+        <w:t>organisational</w:t>
+      </w:r>
+      <w:proofErr w:type="spellEnd"/>
+      <w:r>
+        <w:t xml:space="preserve"> changes. These are outlined below. There were no major functionality changes per se as part of the initial transfer.</w:t>
       </w:r>
       <w:r>
         <w:br/>
       </w:r>
       <w:r>
         <w:br/>
-        <w:t>The major transfer change was that EPICS Qt was been split into a number of components, each managed in its own GitHub repository.</w:t>
+        <w:t xml:space="preserve">The major transfer change was that EPICS </w:t>
+      </w:r>
+      <w:proofErr w:type="spellStart"/>
+      <w:r>
+        <w:t>Qt</w:t>
+      </w:r>
+      <w:proofErr w:type="spellEnd"/>
+      <w:r>
+        <w:t xml:space="preserve"> was been split into a number of components, each managed in its own GitHub repository.</w:t>
       </w:r>
       <w:r>
         <w:br/>
@@ -1523,16 +1636,25 @@
         <w:t xml:space="preserve"> repository which provides the framework functional and plugin libraries and the </w:t>
       </w:r>
       <w:hyperlink r:id="rId13">
+        <w:proofErr w:type="spellStart"/>
         <w:r>
           <w:rPr>
             <w:rStyle w:val="InternetLink"/>
           </w:rPr>
-          <w:t>QEGui Display Manager</w:t>
+          <w:t>QEGui</w:t>
+        </w:r>
+        <w:proofErr w:type="spellEnd"/>
+        <w:r>
+          <w:rPr>
+            <w:rStyle w:val="InternetLink"/>
+          </w:rPr>
+          <w:t xml:space="preserve"> Display Manager</w:t>
         </w:r>
       </w:hyperlink>
       <w:r>
         <w:t xml:space="preserve"> repository which provides the </w:t>
       </w:r>
+      <w:proofErr w:type="spellStart"/>
       <w:r>
         <w:rPr>
           <w:i/>
@@ -1540,8 +1662,17 @@
         </w:rPr>
         <w:t>qegui</w:t>
       </w:r>
-      <w:r>
-        <w:t xml:space="preserve"> display manager. The documentation is included within the qeframework repository.</w:t>
+      <w:proofErr w:type="spellEnd"/>
+      <w:r>
+        <w:t xml:space="preserve"> display manager. The documentation is included within the </w:t>
+      </w:r>
+      <w:proofErr w:type="spellStart"/>
+      <w:r>
+        <w:t>qeframework</w:t>
+      </w:r>
+      <w:proofErr w:type="spellEnd"/>
+      <w:r>
+        <w:t xml:space="preserve"> repository.</w:t>
       </w:r>
       <w:r>
         <w:br/>
@@ -1654,6 +1785,7 @@
         <w:br/>
         <w:t xml:space="preserve">There is no longer an epicsqt.pro overall project file to build all sub projects. Each repository still has its own project file(s), e.g. framework.pro, QEGuiApp.pro, and these may be opened by </w:t>
       </w:r>
+      <w:proofErr w:type="spellStart"/>
       <w:r>
         <w:rPr>
           <w:i/>
@@ -1661,6 +1793,7 @@
         </w:rPr>
         <w:t>qtcreator</w:t>
       </w:r>
+      <w:proofErr w:type="spellEnd"/>
       <w:r>
         <w:t xml:space="preserve"> in order to build each component as could be done previously.</w:t>
       </w:r>
@@ -1681,7 +1814,15 @@
         <w:t>top</w:t>
       </w:r>
       <w:r>
-        <w:t xml:space="preserve"> directory that allows the component to be readily and headlessly built in a much more EPICS-like fashion by just calling make from within the </w:t>
+        <w:t xml:space="preserve"> directory that allows the component to be readily and </w:t>
+      </w:r>
+      <w:proofErr w:type="spellStart"/>
+      <w:r>
+        <w:t>headlessly</w:t>
+      </w:r>
+      <w:proofErr w:type="spellEnd"/>
+      <w:r>
+        <w:t xml:space="preserve"> built in a much more EPICS-like fashion by just calling make from within the </w:t>
       </w:r>
       <w:r>
         <w:rPr>
@@ -1691,7 +1832,15 @@
         <w:t>top</w:t>
       </w:r>
       <w:r>
-        <w:t xml:space="preserve"> directory. Under-the-covers, each component's application directory's own Makefile essentially </w:t>
+        <w:t xml:space="preserve"> directory. Under-the-covers, each component's application directory's own </w:t>
+      </w:r>
+      <w:proofErr w:type="spellStart"/>
+      <w:r>
+        <w:t>Makefile</w:t>
+      </w:r>
+      <w:proofErr w:type="spellEnd"/>
+      <w:r>
+        <w:t xml:space="preserve"> essentially </w:t>
       </w:r>
       <w:proofErr w:type="gramStart"/>
       <w:r>
@@ -1701,6 +1850,7 @@
       <w:r>
         <w:t xml:space="preserve"> </w:t>
       </w:r>
+      <w:proofErr w:type="spellStart"/>
       <w:r>
         <w:rPr>
           <w:i/>
@@ -1708,8 +1858,17 @@
         </w:rPr>
         <w:t>qmake</w:t>
       </w:r>
-      <w:r>
-        <w:t xml:space="preserve"> and then make on the generated Makefile.</w:t>
+      <w:proofErr w:type="spellEnd"/>
+      <w:r>
+        <w:t xml:space="preserve"> and then make on the generated </w:t>
+      </w:r>
+      <w:proofErr w:type="spellStart"/>
+      <w:r>
+        <w:t>Makefile</w:t>
+      </w:r>
+      <w:proofErr w:type="spellEnd"/>
+      <w:r>
+        <w:t>.</w:t>
       </w:r>
     </w:p>
     <w:p>
@@ -1717,7 +1876,15 @@
         <w:pStyle w:val="TextBody"/>
       </w:pPr>
       <w:r>
-        <w:t xml:space="preserve">In the case of qeframework, the include files are placed in </w:t>
+        <w:t xml:space="preserve">In the case of </w:t>
+      </w:r>
+      <w:proofErr w:type="spellStart"/>
+      <w:r>
+        <w:t>qeframework</w:t>
+      </w:r>
+      <w:proofErr w:type="spellEnd"/>
+      <w:r>
+        <w:t xml:space="preserve">, the include files are placed in </w:t>
       </w:r>
       <w:r>
         <w:rPr>
@@ -1757,7 +1924,15 @@
       </w:r>
       <w:proofErr w:type="spellEnd"/>
       <w:r>
-        <w:t xml:space="preserve">. In the case of qegui, this is located in </w:t>
+        <w:t xml:space="preserve">. In the case of </w:t>
+      </w:r>
+      <w:proofErr w:type="spellStart"/>
+      <w:r>
+        <w:t>qegui</w:t>
+      </w:r>
+      <w:proofErr w:type="spellEnd"/>
+      <w:r>
+        <w:t xml:space="preserve">, this is located in </w:t>
       </w:r>
       <w:r>
         <w:rPr>
@@ -1806,7 +1981,15 @@
         <w:t>r3.4.2</w:t>
       </w:r>
       <w:r>
-        <w:t xml:space="preserve"> tag which corresponds to the last SourceForge 3.4.2 release.  The latest release is 3.5.2, and each repository has a corresponding </w:t>
+        <w:t xml:space="preserve"> tag which corresponds to the last </w:t>
+      </w:r>
+      <w:proofErr w:type="spellStart"/>
+      <w:r>
+        <w:t>SourceForge</w:t>
+      </w:r>
+      <w:proofErr w:type="spellEnd"/>
+      <w:r>
+        <w:t xml:space="preserve"> 3.4.2 release.  The latest release is 3.5.2, and each repository has a corresponding </w:t>
       </w:r>
       <w:r>
         <w:rPr>
@@ -1824,13 +2007,13 @@
       <w:pPr>
         <w:pStyle w:val="Heading1"/>
       </w:pPr>
-      <w:bookmarkStart w:id="7" w:name="__RefHeading__1064_1391862070"/>
-      <w:bookmarkStart w:id="8" w:name="_Toc511839267"/>
+      <w:bookmarkStart w:id="6" w:name="__RefHeading__1064_1391862070"/>
+      <w:bookmarkStart w:id="7" w:name="_Toc511839267"/>
+      <w:bookmarkEnd w:id="6"/>
+      <w:r>
+        <w:t>License</w:t>
+      </w:r>
       <w:bookmarkEnd w:id="7"/>
-      <w:r>
-        <w:t>License</w:t>
-      </w:r>
-      <w:bookmarkEnd w:id="8"/>
     </w:p>
     <w:p>
       <w:pPr>
@@ -1904,149 +2087,172 @@
       <w:pPr>
         <w:pStyle w:val="Heading1"/>
       </w:pPr>
-      <w:bookmarkStart w:id="9" w:name="__RefHeading__541_1828029437"/>
-      <w:bookmarkStart w:id="10" w:name="_Toc511839268"/>
+      <w:bookmarkStart w:id="8" w:name="__RefHeading__541_1828029437"/>
+      <w:bookmarkStart w:id="9" w:name="_Toc511839268"/>
+      <w:bookmarkEnd w:id="8"/>
+      <w:r>
+        <w:t xml:space="preserve">Prerequisites for EPICS </w:t>
+      </w:r>
+      <w:proofErr w:type="spellStart"/>
+      <w:r>
+        <w:t>Qt</w:t>
+      </w:r>
       <w:bookmarkEnd w:id="9"/>
-      <w:r>
-        <w:t>Prerequisites for EPICS Qt</w:t>
+      <w:proofErr w:type="spellEnd"/>
+    </w:p>
+    <w:p>
+      <w:pPr>
+        <w:pStyle w:val="Heading3"/>
+      </w:pPr>
+      <w:bookmarkStart w:id="10" w:name="_Toc511301615"/>
+      <w:r>
+        <w:t>Install/build EPICS</w:t>
       </w:r>
       <w:bookmarkEnd w:id="10"/>
     </w:p>
     <w:p>
+      <w:r>
+        <w:t xml:space="preserve">Please visit the </w:t>
+      </w:r>
+      <w:hyperlink r:id="rId20">
+        <w:r>
+          <w:rPr>
+            <w:rStyle w:val="InternetLink"/>
+          </w:rPr>
+          <w:t>EPICS</w:t>
+        </w:r>
+      </w:hyperlink>
+      <w:r>
+        <w:t xml:space="preserve"> web page for details, or speak to your local EPICS expert. </w:t>
+      </w:r>
+    </w:p>
+    <w:p>
       <w:pPr>
         <w:pStyle w:val="Heading3"/>
       </w:pPr>
-      <w:bookmarkStart w:id="11" w:name="_Toc511301615"/>
-      <w:r>
-        <w:t>Install/build EPICS</w:t>
+      <w:bookmarkStart w:id="11" w:name="_Toc511301616"/>
+      <w:r>
+        <w:t xml:space="preserve">Install </w:t>
+      </w:r>
+      <w:proofErr w:type="spellStart"/>
+      <w:r>
+        <w:t>Qt</w:t>
       </w:r>
       <w:bookmarkEnd w:id="11"/>
-    </w:p>
-    <w:p>
-      <w:r>
-        <w:t xml:space="preserve">Please visit the </w:t>
-      </w:r>
-      <w:hyperlink r:id="rId20">
+      <w:proofErr w:type="spellEnd"/>
+    </w:p>
+    <w:p>
+      <w:r>
+        <w:t>Versions 4.6, 4.8.4, 5.6, 5.7,</w:t>
+      </w:r>
+      <w:r>
+        <w:t xml:space="preserve"> </w:t>
+      </w:r>
+      <w:r>
+        <w:t>5.9</w:t>
+      </w:r>
+      <w:r>
+        <w:t xml:space="preserve"> and 5.10</w:t>
+      </w:r>
+      <w:r>
+        <w:t xml:space="preserve"> have been successfully used at the Australian Synchrotron. </w:t>
+      </w:r>
+      <w:r>
+        <w:t xml:space="preserve">Version 4.8.4 is the earliest version we now actively support. For a new user I would recommend </w:t>
+      </w:r>
+      <w:proofErr w:type="spellStart"/>
+      <w:r>
+        <w:t>Qt</w:t>
+      </w:r>
+      <w:proofErr w:type="spellEnd"/>
+      <w:r>
+        <w:t xml:space="preserve"> 5.  </w:t>
+      </w:r>
+      <w:proofErr w:type="spellStart"/>
+      <w:r>
+        <w:t>Qt</w:t>
+      </w:r>
+      <w:proofErr w:type="spellEnd"/>
+      <w:r>
+        <w:t xml:space="preserve"> is available from </w:t>
+      </w:r>
+      <w:hyperlink r:id="rId21">
         <w:r>
           <w:rPr>
             <w:rStyle w:val="InternetLink"/>
           </w:rPr>
-          <w:t>EPICS</w:t>
+          <w:t>https://www.qt.io/</w:t>
         </w:r>
       </w:hyperlink>
       <w:r>
-        <w:t xml:space="preserve"> web page for details, or speak to your local EPICS expert. </w:t>
+        <w:t>.</w:t>
       </w:r>
     </w:p>
     <w:p>
       <w:pPr>
         <w:pStyle w:val="Heading3"/>
       </w:pPr>
-      <w:bookmarkStart w:id="12" w:name="_Toc511301616"/>
-      <w:r>
-        <w:t>Install Qt</w:t>
+      <w:bookmarkStart w:id="12" w:name="_Toc511301617"/>
+      <w:r>
+        <w:t>Install QWT</w:t>
       </w:r>
       <w:bookmarkEnd w:id="12"/>
     </w:p>
     <w:p>
-      <w:r>
-        <w:t>Versions 4.6, 4.8.4, 5.6, 5.7,</w:t>
-      </w:r>
+      <w:pPr>
+        <w:pStyle w:val="TextBody"/>
+      </w:pPr>
+      <w:r>
+        <w:t xml:space="preserve">The version must be compatible with your version of Qt. Please visit </w:t>
+      </w:r>
+      <w:hyperlink r:id="rId22">
+        <w:r>
+          <w:rPr>
+            <w:rStyle w:val="InternetLink"/>
+          </w:rPr>
+          <w:t>http://qwt.sourceforge.net/</w:t>
+        </w:r>
+      </w:hyperlink>
+      <w:r>
+        <w:t>.</w:t>
+      </w:r>
+    </w:p>
+    <w:p>
+      <w:pPr>
+        <w:pStyle w:val="Heading3"/>
+      </w:pPr>
+      <w:r>
+        <w:t>Prepare Environment for EPICS Archiver Appliance (Optional)</w:t>
+      </w:r>
+    </w:p>
+    <w:p>
+      <w:pPr>
+        <w:pStyle w:val="TextBody"/>
+      </w:pPr>
+      <w:r>
+        <w:t xml:space="preserve">Please visit </w:t>
+      </w:r>
+      <w:hyperlink r:id="rId23">
+        <w:r>
+          <w:rPr>
+            <w:rStyle w:val="InternetLink"/>
+          </w:rPr>
+          <w:t>EPICS Archiver Appliance support documentation.</w:t>
+        </w:r>
+      </w:hyperlink>
       <w:r>
         <w:t xml:space="preserve"> </w:t>
       </w:r>
-      <w:r>
-        <w:t>5.9</w:t>
-      </w:r>
-      <w:r>
-        <w:t xml:space="preserve"> and 5.10</w:t>
-      </w:r>
-      <w:r>
-        <w:t xml:space="preserve"> have been successfully used at the Australian Synchrotron. </w:t>
-      </w:r>
-      <w:r>
-        <w:t xml:space="preserve">Version 4.8.4 is the earliest version we now actively support. For a new user I would recommend Qt 5.  </w:t>
-      </w:r>
-      <w:r>
-        <w:t xml:space="preserve">Qt is available from </w:t>
-      </w:r>
-      <w:hyperlink r:id="rId21">
-        <w:r>
-          <w:rPr>
-            <w:rStyle w:val="InternetLink"/>
-          </w:rPr>
-          <w:t>https://www.qt.io/</w:t>
-        </w:r>
-      </w:hyperlink>
-      <w:r>
-        <w:t>.</w:t>
-      </w:r>
     </w:p>
     <w:p>
       <w:pPr>
         <w:pStyle w:val="Heading3"/>
       </w:pPr>
-      <w:bookmarkStart w:id="13" w:name="_Toc511301617"/>
-      <w:r>
-        <w:t>Install QWT</w:t>
+      <w:bookmarkStart w:id="13" w:name="_Toc511301618"/>
+      <w:r>
+        <w:t>Example Configurations</w:t>
       </w:r>
       <w:bookmarkEnd w:id="13"/>
-    </w:p>
-    <w:p>
-      <w:pPr>
-        <w:pStyle w:val="TextBody"/>
-      </w:pPr>
-      <w:r>
-        <w:t xml:space="preserve">The version must be compatible with your version of Qt. Please visit </w:t>
-      </w:r>
-      <w:hyperlink r:id="rId22">
-        <w:r>
-          <w:rPr>
-            <w:rStyle w:val="InternetLink"/>
-          </w:rPr>
-          <w:t>http://qwt.sourceforge.net/</w:t>
-        </w:r>
-      </w:hyperlink>
-      <w:r>
-        <w:t>.</w:t>
-      </w:r>
-    </w:p>
-    <w:p>
-      <w:pPr>
-        <w:pStyle w:val="Heading3"/>
-      </w:pPr>
-      <w:r>
-        <w:t>Prepare Environment for EPICS Archiver Appliance (Optional)</w:t>
-      </w:r>
-    </w:p>
-    <w:p>
-      <w:pPr>
-        <w:pStyle w:val="TextBody"/>
-      </w:pPr>
-      <w:r>
-        <w:t xml:space="preserve">Please visit </w:t>
-      </w:r>
-      <w:hyperlink r:id="rId23">
-        <w:r>
-          <w:rPr>
-            <w:rStyle w:val="InternetLink"/>
-          </w:rPr>
-          <w:t>EPICS Archiver Appliance support documentation.</w:t>
-        </w:r>
-      </w:hyperlink>
-      <w:r>
-        <w:t xml:space="preserve"> </w:t>
-      </w:r>
-    </w:p>
-    <w:p>
-      <w:pPr>
-        <w:pStyle w:val="Heading3"/>
-      </w:pPr>
-      <w:bookmarkStart w:id="14" w:name="_Toc511301618"/>
-      <w:r>
-        <w:t>Example Configurations</w:t>
-      </w:r>
-      <w:bookmarkEnd w:id="14"/>
     </w:p>
     <w:p>
       <w:pPr>
@@ -2310,6 +2516,7 @@
                 <w:szCs w:val="22"/>
               </w:rPr>
             </w:pPr>
+            <w:proofErr w:type="spellStart"/>
             <w:r>
               <w:rPr>
                 <w:b/>
@@ -2319,6 +2526,7 @@
               </w:rPr>
               <w:t>EpicsQt</w:t>
             </w:r>
+            <w:proofErr w:type="spellEnd"/>
           </w:p>
         </w:tc>
       </w:tr>
@@ -4919,12 +5127,21 @@
                 <w:szCs w:val="22"/>
               </w:rPr>
             </w:pPr>
+            <w:proofErr w:type="spellStart"/>
             <w:r>
               <w:rPr>
                 <w:sz w:val="22"/>
                 <w:szCs w:val="22"/>
               </w:rPr>
-              <w:t>Debian testing (Stretch)</w:t>
+              <w:t>Debian</w:t>
+            </w:r>
+            <w:proofErr w:type="spellEnd"/>
+            <w:r>
+              <w:rPr>
+                <w:sz w:val="22"/>
+                <w:szCs w:val="22"/>
+              </w:rPr>
+              <w:t xml:space="preserve"> testing (Stretch)</w:t>
             </w:r>
           </w:p>
         </w:tc>
@@ -5163,13 +5380,13 @@
       <w:pPr>
         <w:pStyle w:val="Heading1"/>
       </w:pPr>
-      <w:bookmarkStart w:id="15" w:name="__RefHeading__581_1625597089"/>
-      <w:bookmarkStart w:id="16" w:name="_Toc511839269"/>
+      <w:bookmarkStart w:id="14" w:name="__RefHeading__581_1625597089"/>
+      <w:bookmarkStart w:id="15" w:name="_Toc511839269"/>
+      <w:bookmarkEnd w:id="14"/>
+      <w:r>
+        <w:t>Getting Started - Headless Build</w:t>
+      </w:r>
       <w:bookmarkEnd w:id="15"/>
-      <w:r>
-        <w:t>Getting Started - Headless Build</w:t>
-      </w:r>
-      <w:bookmarkEnd w:id="16"/>
     </w:p>
     <w:p>
       <w:pPr>
@@ -5187,7 +5404,15 @@
         </w:r>
       </w:hyperlink>
       <w:r>
-        <w:t>, however this document still refers to the old structure and to SourceForge as the source, so must be read taking that into account.</w:t>
+        <w:t xml:space="preserve">, however this document still refers to the old structure and to </w:t>
+      </w:r>
+      <w:proofErr w:type="spellStart"/>
+      <w:r>
+        <w:t>SourceForge</w:t>
+      </w:r>
+      <w:proofErr w:type="spellEnd"/>
+      <w:r>
+        <w:t xml:space="preserve"> as the source, so must be read taking that into account.</w:t>
       </w:r>
     </w:p>
     <w:p>
@@ -5195,7 +5420,15 @@
         <w:pStyle w:val="TextBody"/>
       </w:pPr>
       <w:r>
-        <w:t xml:space="preserve">The commands shown here illustrate downloading and building epicsQt in the directory </w:t>
+        <w:t xml:space="preserve">The commands shown here illustrate downloading and building </w:t>
+      </w:r>
+      <w:proofErr w:type="spellStart"/>
+      <w:r>
+        <w:t>epicsQt</w:t>
+      </w:r>
+      <w:proofErr w:type="spellEnd"/>
+      <w:r>
+        <w:t xml:space="preserve"> in the directory </w:t>
       </w:r>
       <w:r>
         <w:rPr>
@@ -5203,25 +5436,35 @@
           <w:bCs/>
           <w:color w:val="007826"/>
         </w:rPr>
-        <w:t>/home/user/qtepics</w:t>
-      </w:r>
-      <w:r>
-        <w:t xml:space="preserve">.  This is just for the purposes of providing example commands. You are free to </w:t>
-      </w:r>
-      <w:proofErr w:type="spellStart"/>
-      <w:r>
-        <w:t>to</w:t>
-      </w:r>
-      <w:proofErr w:type="spellEnd"/>
-      <w:r>
-        <w:t xml:space="preserve"> down load and install anywhere on your system. Replace the </w:t>
-      </w:r>
+        <w:t>/home/user/</w:t>
+      </w:r>
+      <w:proofErr w:type="spellStart"/>
       <w:r>
         <w:rPr>
           <w:b/>
           <w:bCs/>
           <w:color w:val="007826"/>
         </w:rPr>
+        <w:t>qtepics</w:t>
+      </w:r>
+      <w:proofErr w:type="spellEnd"/>
+      <w:r>
+        <w:t xml:space="preserve">.  This is just for the purposes of providing example commands. You are free to </w:t>
+      </w:r>
+      <w:proofErr w:type="spellStart"/>
+      <w:r>
+        <w:t>to</w:t>
+      </w:r>
+      <w:proofErr w:type="spellEnd"/>
+      <w:r>
+        <w:t xml:space="preserve"> down load and install anywhere on your system. Replace the </w:t>
+      </w:r>
+      <w:r>
+        <w:rPr>
+          <w:b/>
+          <w:bCs/>
+          <w:color w:val="007826"/>
+        </w:rPr>
         <w:t>green</w:t>
       </w:r>
       <w:r>
@@ -5248,152 +5491,160 @@
       <w:pPr>
         <w:pStyle w:val="Heading3"/>
       </w:pPr>
-      <w:bookmarkStart w:id="17" w:name="__RefHeading__1157_580641280"/>
-      <w:bookmarkStart w:id="18" w:name="_Toc511301620"/>
+      <w:bookmarkStart w:id="16" w:name="__RefHeading__1157_580641280"/>
+      <w:bookmarkStart w:id="17" w:name="_Toc511301620"/>
+      <w:bookmarkEnd w:id="16"/>
+      <w:r>
+        <w:t>Download source code and documentation</w:t>
+      </w:r>
       <w:bookmarkEnd w:id="17"/>
-      <w:r>
-        <w:t>Download source code and documentation</w:t>
-      </w:r>
+    </w:p>
+    <w:p>
+      <w:pPr>
+        <w:pStyle w:val="TextBody"/>
+      </w:pPr>
+      <w:r>
+        <w:t xml:space="preserve">Clone the framework and the </w:t>
+      </w:r>
+      <w:proofErr w:type="spellStart"/>
+      <w:r>
+        <w:t>qegui</w:t>
+      </w:r>
+      <w:proofErr w:type="spellEnd"/>
+      <w:r>
+        <w:t xml:space="preserve"> repositories.</w:t>
+      </w:r>
+    </w:p>
+    <w:p>
+      <w:pPr>
+        <w:pStyle w:val="PreformattedText"/>
+      </w:pPr>
+      <w:r>
+        <w:t xml:space="preserve">   </w:t>
+      </w:r>
+      <w:proofErr w:type="spellStart"/>
+      <w:proofErr w:type="gramStart"/>
+      <w:r>
+        <w:t>mkdir</w:t>
+      </w:r>
+      <w:proofErr w:type="spellEnd"/>
+      <w:proofErr w:type="gramEnd"/>
+      <w:r>
+        <w:t xml:space="preserve"> -p </w:t>
+      </w:r>
+      <w:r>
+        <w:rPr>
+          <w:color w:val="007826"/>
+        </w:rPr>
+        <w:t>/home/user/</w:t>
+      </w:r>
+      <w:proofErr w:type="spellStart"/>
+      <w:r>
+        <w:rPr>
+          <w:color w:val="007826"/>
+        </w:rPr>
+        <w:t>qtepics</w:t>
+      </w:r>
+      <w:proofErr w:type="spellEnd"/>
+    </w:p>
+    <w:p>
+      <w:pPr>
+        <w:pStyle w:val="PreformattedText"/>
+      </w:pPr>
+      <w:r>
+        <w:t xml:space="preserve">   </w:t>
+      </w:r>
+      <w:proofErr w:type="gramStart"/>
+      <w:r>
+        <w:t>cd</w:t>
+      </w:r>
+      <w:proofErr w:type="gramEnd"/>
+      <w:r>
+        <w:t xml:space="preserve"> </w:t>
+      </w:r>
+      <w:r>
+        <w:rPr>
+          <w:color w:val="007826"/>
+        </w:rPr>
+        <w:t>/home/user/</w:t>
+      </w:r>
+      <w:proofErr w:type="spellStart"/>
+      <w:r>
+        <w:rPr>
+          <w:color w:val="007826"/>
+        </w:rPr>
+        <w:t>qtepics</w:t>
+      </w:r>
+      <w:proofErr w:type="spellEnd"/>
+    </w:p>
+    <w:p>
+      <w:pPr>
+        <w:pStyle w:val="PreformattedText"/>
+      </w:pPr>
+      <w:r>
+        <w:t xml:space="preserve">   </w:t>
+      </w:r>
+      <w:proofErr w:type="spellStart"/>
+      <w:proofErr w:type="gramStart"/>
+      <w:r>
+        <w:t>git</w:t>
+      </w:r>
+      <w:proofErr w:type="spellEnd"/>
+      <w:proofErr w:type="gramEnd"/>
+      <w:r>
+        <w:t xml:space="preserve"> clone </w:t>
+      </w:r>
+      <w:hyperlink r:id="rId26">
+        <w:r>
+          <w:rPr>
+            <w:rStyle w:val="InternetLink"/>
+          </w:rPr>
+          <w:t>https://github.com/qtepics/qeframework.git</w:t>
+        </w:r>
+      </w:hyperlink>
+    </w:p>
+    <w:p>
+      <w:pPr>
+        <w:pStyle w:val="PreformattedText"/>
+      </w:pPr>
+      <w:r>
+        <w:t xml:space="preserve">   </w:t>
+      </w:r>
+      <w:proofErr w:type="spellStart"/>
+      <w:proofErr w:type="gramStart"/>
+      <w:r>
+        <w:t>git</w:t>
+      </w:r>
+      <w:proofErr w:type="spellEnd"/>
+      <w:proofErr w:type="gramEnd"/>
+      <w:r>
+        <w:t xml:space="preserve"> clone </w:t>
+      </w:r>
+      <w:hyperlink r:id="rId27">
+        <w:r>
+          <w:rPr>
+            <w:rStyle w:val="InternetLink"/>
+          </w:rPr>
+          <w:t>https://github.com/qtepics/qegui.git</w:t>
+        </w:r>
+      </w:hyperlink>
+    </w:p>
+    <w:p>
+      <w:pPr>
+        <w:pStyle w:val="PreformattedText"/>
+      </w:pPr>
+    </w:p>
+    <w:p>
+      <w:pPr>
+        <w:pStyle w:val="Heading3"/>
+      </w:pPr>
+      <w:bookmarkStart w:id="18" w:name="__RefHeading__1163_580641280"/>
+      <w:bookmarkStart w:id="19" w:name="_Toc511301621"/>
       <w:bookmarkEnd w:id="18"/>
-    </w:p>
-    <w:p>
-      <w:pPr>
-        <w:pStyle w:val="TextBody"/>
-      </w:pPr>
-      <w:r>
-        <w:t>Clone the framework and the qegui repositories.</w:t>
-      </w:r>
-    </w:p>
-    <w:p>
-      <w:pPr>
-        <w:pStyle w:val="PreformattedText"/>
-      </w:pPr>
-      <w:r>
-        <w:t xml:space="preserve">   </w:t>
-      </w:r>
-      <w:proofErr w:type="spellStart"/>
-      <w:proofErr w:type="gramStart"/>
-      <w:r>
-        <w:t>mkdir</w:t>
-      </w:r>
-      <w:proofErr w:type="spellEnd"/>
-      <w:proofErr w:type="gramEnd"/>
-      <w:r>
-        <w:t xml:space="preserve"> -p </w:t>
-      </w:r>
-      <w:r>
-        <w:rPr>
-          <w:color w:val="007826"/>
-        </w:rPr>
-        <w:t>/home/user/</w:t>
-      </w:r>
-      <w:proofErr w:type="spellStart"/>
-      <w:r>
-        <w:rPr>
-          <w:color w:val="007826"/>
-        </w:rPr>
-        <w:t>qtepics</w:t>
-      </w:r>
-      <w:proofErr w:type="spellEnd"/>
-    </w:p>
-    <w:p>
-      <w:pPr>
-        <w:pStyle w:val="PreformattedText"/>
-      </w:pPr>
-      <w:r>
-        <w:t xml:space="preserve">   </w:t>
-      </w:r>
-      <w:proofErr w:type="gramStart"/>
-      <w:r>
-        <w:t>cd</w:t>
-      </w:r>
-      <w:proofErr w:type="gramEnd"/>
-      <w:r>
-        <w:t xml:space="preserve"> </w:t>
-      </w:r>
-      <w:r>
-        <w:rPr>
-          <w:color w:val="007826"/>
-        </w:rPr>
-        <w:t>/home/user/</w:t>
-      </w:r>
-      <w:proofErr w:type="spellStart"/>
-      <w:r>
-        <w:rPr>
-          <w:color w:val="007826"/>
-        </w:rPr>
-        <w:t>qtepics</w:t>
-      </w:r>
-      <w:proofErr w:type="spellEnd"/>
-    </w:p>
-    <w:p>
-      <w:pPr>
-        <w:pStyle w:val="PreformattedText"/>
-      </w:pPr>
-      <w:r>
-        <w:t xml:space="preserve">   </w:t>
-      </w:r>
-      <w:proofErr w:type="spellStart"/>
-      <w:proofErr w:type="gramStart"/>
-      <w:r>
-        <w:t>git</w:t>
-      </w:r>
-      <w:proofErr w:type="spellEnd"/>
-      <w:proofErr w:type="gramEnd"/>
-      <w:r>
-        <w:t xml:space="preserve"> clone </w:t>
-      </w:r>
-      <w:hyperlink r:id="rId26">
-        <w:r>
-          <w:rPr>
-            <w:rStyle w:val="InternetLink"/>
-          </w:rPr>
-          <w:t>https://github.com/qtepics/qeframework.git</w:t>
-        </w:r>
-      </w:hyperlink>
-    </w:p>
-    <w:p>
-      <w:pPr>
-        <w:pStyle w:val="PreformattedText"/>
-      </w:pPr>
-      <w:r>
-        <w:t xml:space="preserve">   </w:t>
-      </w:r>
-      <w:proofErr w:type="spellStart"/>
-      <w:proofErr w:type="gramStart"/>
-      <w:r>
-        <w:t>git</w:t>
-      </w:r>
-      <w:proofErr w:type="spellEnd"/>
-      <w:proofErr w:type="gramEnd"/>
-      <w:r>
-        <w:t xml:space="preserve"> clone </w:t>
-      </w:r>
-      <w:hyperlink r:id="rId27">
-        <w:r>
-          <w:rPr>
-            <w:rStyle w:val="InternetLink"/>
-          </w:rPr>
-          <w:t>https://github.com/qtepics/qegui.git</w:t>
-        </w:r>
-      </w:hyperlink>
-    </w:p>
-    <w:p>
-      <w:pPr>
-        <w:pStyle w:val="PreformattedText"/>
-      </w:pPr>
-    </w:p>
-    <w:p>
-      <w:pPr>
-        <w:pStyle w:val="Heading3"/>
-      </w:pPr>
-      <w:bookmarkStart w:id="19" w:name="__RefHeading__1163_580641280"/>
-      <w:bookmarkStart w:id="20" w:name="_Toc511301621"/>
+      <w:r>
+        <w:t>Modify RELEASE files</w:t>
+      </w:r>
       <w:bookmarkEnd w:id="19"/>
-      <w:r>
-        <w:t>Modify RELEASE files</w:t>
-      </w:r>
-      <w:bookmarkEnd w:id="20"/>
     </w:p>
     <w:p>
       <w:pPr>
@@ -5408,51 +5659,28 @@
           <w:bCs/>
           <w:color w:val="006600"/>
         </w:rPr>
-        <w:t>/home/user/qtepics</w:t>
-      </w:r>
-      <w:r>
-        <w:t xml:space="preserve">/qeframework/configure/RELEASE file such that: </w:t>
-      </w:r>
-    </w:p>
-    <w:p>
-      <w:pPr>
-        <w:pStyle w:val="PreformattedText"/>
-        <w:spacing w:after="283"/>
-      </w:pPr>
-      <w:r>
-        <w:t xml:space="preserve">   QE_FRAMEWORK=</w:t>
-      </w:r>
-      <w:r>
-        <w:rPr>
-          <w:color w:val="007826"/>
-        </w:rPr>
-        <w:t>/home/user/qtepics</w:t>
-      </w:r>
-      <w:r>
-        <w:t>/qeframework</w:t>
-      </w:r>
-      <w:r>
-        <w:br/>
-        <w:t xml:space="preserve">   EPICS_BASE=&lt;a reference your EPICS base&gt;</w:t>
-      </w:r>
-    </w:p>
-    <w:p>
-      <w:pPr>
-        <w:pStyle w:val="TextBody"/>
-      </w:pPr>
-      <w:r>
-        <w:t xml:space="preserve">Modify </w:t>
-      </w:r>
+        <w:t>/home/user/</w:t>
+      </w:r>
+      <w:proofErr w:type="spellStart"/>
       <w:r>
         <w:rPr>
           <w:b/>
           <w:bCs/>
           <w:color w:val="006600"/>
         </w:rPr>
-        <w:t>/home/user/qtepics</w:t>
-      </w:r>
-      <w:r>
-        <w:t xml:space="preserve">/qegui/configure/RELEASE file such that: </w:t>
+        <w:t>qtepics</w:t>
+      </w:r>
+      <w:proofErr w:type="spellEnd"/>
+      <w:r>
+        <w:t>/</w:t>
+      </w:r>
+      <w:proofErr w:type="spellStart"/>
+      <w:r>
+        <w:t>qeframework</w:t>
+      </w:r>
+      <w:proofErr w:type="spellEnd"/>
+      <w:r>
+        <w:t xml:space="preserve">/configure/RELEASE file such that: </w:t>
       </w:r>
     </w:p>
     <w:p>
@@ -5467,11 +5695,24 @@
         <w:rPr>
           <w:color w:val="007826"/>
         </w:rPr>
-        <w:t>/home/user/qtepics</w:t>
-      </w:r>
-      <w:r>
-        <w:t>/qeframework</w:t>
-      </w:r>
+        <w:t>/home/user/</w:t>
+      </w:r>
+      <w:proofErr w:type="spellStart"/>
+      <w:r>
+        <w:rPr>
+          <w:color w:val="007826"/>
+        </w:rPr>
+        <w:t>qtepics</w:t>
+      </w:r>
+      <w:proofErr w:type="spellEnd"/>
+      <w:r>
+        <w:t>/</w:t>
+      </w:r>
+      <w:proofErr w:type="spellStart"/>
+      <w:r>
+        <w:t>qeframework</w:t>
+      </w:r>
+      <w:proofErr w:type="spellEnd"/>
       <w:r>
         <w:br/>
         <w:t xml:space="preserve">   EPICS_BASE=&lt;a reference your EPICS base&gt;</w:t>
@@ -5479,13 +5720,85 @@
     </w:p>
     <w:p>
       <w:pPr>
+        <w:pStyle w:val="TextBody"/>
+      </w:pPr>
+      <w:r>
+        <w:t xml:space="preserve">Modify </w:t>
+      </w:r>
+      <w:r>
+        <w:rPr>
+          <w:b/>
+          <w:bCs/>
+          <w:color w:val="006600"/>
+        </w:rPr>
+        <w:t>/home/user/</w:t>
+      </w:r>
+      <w:proofErr w:type="spellStart"/>
+      <w:r>
+        <w:rPr>
+          <w:b/>
+          <w:bCs/>
+          <w:color w:val="006600"/>
+        </w:rPr>
+        <w:t>qtepics</w:t>
+      </w:r>
+      <w:proofErr w:type="spellEnd"/>
+      <w:r>
+        <w:t>/</w:t>
+      </w:r>
+      <w:proofErr w:type="spellStart"/>
+      <w:r>
+        <w:t>qegui</w:t>
+      </w:r>
+      <w:proofErr w:type="spellEnd"/>
+      <w:r>
+        <w:t xml:space="preserve">/configure/RELEASE file such that: </w:t>
+      </w:r>
+    </w:p>
+    <w:p>
+      <w:pPr>
+        <w:pStyle w:val="PreformattedText"/>
+        <w:spacing w:after="283"/>
+      </w:pPr>
+      <w:r>
+        <w:t xml:space="preserve">   QE_FRAMEWORK=</w:t>
+      </w:r>
+      <w:r>
+        <w:rPr>
+          <w:color w:val="007826"/>
+        </w:rPr>
+        <w:t>/home/user/</w:t>
+      </w:r>
+      <w:proofErr w:type="spellStart"/>
+      <w:r>
+        <w:rPr>
+          <w:color w:val="007826"/>
+        </w:rPr>
+        <w:t>qtepics</w:t>
+      </w:r>
+      <w:proofErr w:type="spellEnd"/>
+      <w:r>
+        <w:t>/</w:t>
+      </w:r>
+      <w:proofErr w:type="spellStart"/>
+      <w:r>
+        <w:t>qeframework</w:t>
+      </w:r>
+      <w:proofErr w:type="spellEnd"/>
+      <w:r>
+        <w:br/>
+        <w:t xml:space="preserve">   EPICS_BASE=&lt;a reference your EPICS base&gt;</w:t>
+      </w:r>
+    </w:p>
+    <w:p>
+      <w:pPr>
         <w:pStyle w:val="Heading3"/>
       </w:pPr>
-      <w:bookmarkStart w:id="21" w:name="_Toc511301622"/>
+      <w:bookmarkStart w:id="20" w:name="_Toc511301622"/>
       <w:r>
         <w:t>Environment Variables</w:t>
       </w:r>
-      <w:bookmarkEnd w:id="21"/>
+      <w:bookmarkEnd w:id="20"/>
     </w:p>
     <w:p>
       <w:r>
@@ -5547,7 +5860,31 @@
         <w:t>Optional:</w:t>
       </w:r>
       <w:r>
-        <w:t xml:space="preserve"> Define QE_CAQTDM if integration of PSI's caQtDM into QEGui is required. If you want caQtDM integrated, download and build it and define the environment variable QE_CAQTDM to point to the </w:t>
+        <w:t xml:space="preserve"> Define QE_CAQTDM if integration of PSI's </w:t>
+      </w:r>
+      <w:proofErr w:type="spellStart"/>
+      <w:r>
+        <w:t>caQtDM</w:t>
+      </w:r>
+      <w:proofErr w:type="spellEnd"/>
+      <w:r>
+        <w:t xml:space="preserve"> into </w:t>
+      </w:r>
+      <w:proofErr w:type="spellStart"/>
+      <w:r>
+        <w:t>QEGui</w:t>
+      </w:r>
+      <w:proofErr w:type="spellEnd"/>
+      <w:r>
+        <w:t xml:space="preserve"> is required. If you want </w:t>
+      </w:r>
+      <w:proofErr w:type="spellStart"/>
+      <w:r>
+        <w:t>caQtDM</w:t>
+      </w:r>
+      <w:proofErr w:type="spellEnd"/>
+      <w:r>
+        <w:t xml:space="preserve"> integrated, download and build it and define the environment variable QE_CAQTDM to point to the </w:t>
       </w:r>
       <w:proofErr w:type="spellStart"/>
       <w:r>
@@ -5607,18 +5944,21 @@
       <w:pPr>
         <w:pStyle w:val="Heading3"/>
       </w:pPr>
-      <w:bookmarkStart w:id="22" w:name="_Toc511301623"/>
+      <w:bookmarkStart w:id="21" w:name="_Toc511301623"/>
+      <w:proofErr w:type="spellStart"/>
       <w:proofErr w:type="gramStart"/>
       <w:r>
         <w:t>qmake</w:t>
       </w:r>
-      <w:bookmarkEnd w:id="22"/>
+      <w:bookmarkEnd w:id="21"/>
+      <w:proofErr w:type="spellEnd"/>
       <w:proofErr w:type="gramEnd"/>
     </w:p>
     <w:p>
       <w:r>
         <w:t xml:space="preserve">When building in headless mode, the </w:t>
       </w:r>
+      <w:proofErr w:type="spellStart"/>
       <w:r>
         <w:rPr>
           <w:i/>
@@ -5626,9 +5966,35 @@
         </w:rPr>
         <w:t>qmake</w:t>
       </w:r>
-      <w:r>
-        <w:t xml:space="preserve"> program is invoked to generate a Makefile based on the project .pro file. Ensure that your PATH environment variable results in required version of qmake being available. For some versions of Qt 4, the </w:t>
-      </w:r>
+      <w:proofErr w:type="spellEnd"/>
+      <w:r>
+        <w:t xml:space="preserve"> program is invoked to generate a </w:t>
+      </w:r>
+      <w:proofErr w:type="spellStart"/>
+      <w:r>
+        <w:t>Makefile</w:t>
+      </w:r>
+      <w:proofErr w:type="spellEnd"/>
+      <w:r>
+        <w:t xml:space="preserve"> based on the project .pro file. Ensure that your PATH environment variable results in required version of </w:t>
+      </w:r>
+      <w:proofErr w:type="spellStart"/>
+      <w:r>
+        <w:t>qmake</w:t>
+      </w:r>
+      <w:proofErr w:type="spellEnd"/>
+      <w:r>
+        <w:t xml:space="preserve"> being available. For some versions of </w:t>
+      </w:r>
+      <w:proofErr w:type="spellStart"/>
+      <w:r>
+        <w:t>Qt</w:t>
+      </w:r>
+      <w:proofErr w:type="spellEnd"/>
+      <w:r>
+        <w:t xml:space="preserve"> 4, the </w:t>
+      </w:r>
+      <w:proofErr w:type="spellStart"/>
       <w:r>
         <w:rPr>
           <w:i/>
@@ -5636,6 +6002,7 @@
         </w:rPr>
         <w:t>qmake</w:t>
       </w:r>
+      <w:proofErr w:type="spellEnd"/>
       <w:r>
         <w:t xml:space="preserve"> program is known as </w:t>
       </w:r>
@@ -5719,6 +6086,7 @@
       <w:r>
         <w:t xml:space="preserve"> something similar.  Also, </w:t>
       </w:r>
+      <w:proofErr w:type="spellStart"/>
       <w:r>
         <w:rPr>
           <w:i/>
@@ -5726,9 +6094,19 @@
         </w:rPr>
         <w:t>qmake</w:t>
       </w:r>
-      <w:r>
-        <w:t xml:space="preserve"> is called without the -spec option defined and relies on the default spec file (e.g. linux-g++) being suitable. If this is not the case then you must “fake” the </w:t>
-      </w:r>
+      <w:proofErr w:type="spellEnd"/>
+      <w:r>
+        <w:t xml:space="preserve"> is called without the -spec option defined and relies on the default spec file (e.g. </w:t>
+      </w:r>
+      <w:proofErr w:type="spellStart"/>
+      <w:r>
+        <w:t>linux</w:t>
+      </w:r>
+      <w:proofErr w:type="spellEnd"/>
+      <w:r>
+        <w:t xml:space="preserve">-g++) being suitable. If this is not the case then you must “fake” the </w:t>
+      </w:r>
+      <w:proofErr w:type="spellStart"/>
       <w:r>
         <w:rPr>
           <w:i/>
@@ -5736,6 +6114,7 @@
         </w:rPr>
         <w:t>qmake</w:t>
       </w:r>
+      <w:proofErr w:type="spellEnd"/>
       <w:r>
         <w:t xml:space="preserve"> command to suit your environment. Alternatively, one could also modify the make files: </w:t>
       </w:r>
@@ -5927,7 +6306,7 @@
       <w:pPr>
         <w:pStyle w:val="Heading3"/>
       </w:pPr>
-      <w:bookmarkStart w:id="23" w:name="_Toc511301624"/>
+      <w:bookmarkStart w:id="22" w:name="_Toc511301624"/>
       <w:proofErr w:type="spellStart"/>
       <w:r>
         <w:t>MinGW</w:t>
@@ -5936,11 +6315,19 @@
       <w:r>
         <w:t xml:space="preserve"> compiler</w:t>
       </w:r>
-      <w:bookmarkEnd w:id="23"/>
-    </w:p>
-    <w:p>
-      <w:r>
-        <w:t xml:space="preserve">Since commit 69d1623 (qeframework repository), the _MINGW macro is automatically defined TRUE if the EPICS_HOST_ARCH is either “win32-x86-mingw” or “windows-x64-mingw”. See the </w:t>
+      <w:bookmarkEnd w:id="22"/>
+    </w:p>
+    <w:p>
+      <w:r>
+        <w:t>Since commit 69d1623 (</w:t>
+      </w:r>
+      <w:proofErr w:type="spellStart"/>
+      <w:r>
+        <w:t>qeframework</w:t>
+      </w:r>
+      <w:proofErr w:type="spellEnd"/>
+      <w:r>
+        <w:t xml:space="preserve"> repository), the _MINGW macro is automatically defined TRUE if the EPICS_HOST_ARCH is either “win32-x86-mingw” or “windows-x64-mingw”. See the </w:t>
       </w:r>
       <w:r>
         <w:rPr>
@@ -5963,11 +6350,11 @@
       <w:pPr>
         <w:pStyle w:val="Heading3"/>
       </w:pPr>
-      <w:bookmarkStart w:id="24" w:name="_Toc511301625"/>
+      <w:bookmarkStart w:id="23" w:name="_Toc511301625"/>
       <w:r>
         <w:t>QWT Version</w:t>
       </w:r>
-      <w:bookmarkEnd w:id="24"/>
+      <w:bookmarkEnd w:id="23"/>
     </w:p>
     <w:p>
       <w:pPr>
@@ -5998,13 +6385,13 @@
       <w:pPr>
         <w:pStyle w:val="Heading3"/>
       </w:pPr>
-      <w:bookmarkStart w:id="25" w:name="__RefHeading__1175_580641280"/>
-      <w:bookmarkStart w:id="26" w:name="_Toc511301626"/>
+      <w:bookmarkStart w:id="24" w:name="__RefHeading__1175_580641280"/>
+      <w:bookmarkStart w:id="25" w:name="_Toc511301626"/>
+      <w:bookmarkEnd w:id="24"/>
+      <w:r>
+        <w:t>Build Plugin Library and Display Manager</w:t>
+      </w:r>
       <w:bookmarkEnd w:id="25"/>
-      <w:r>
-        <w:t>Build Plugin Library and Display Manager</w:t>
-      </w:r>
-      <w:bookmarkEnd w:id="26"/>
     </w:p>
     <w:p>
       <w:pPr>
@@ -6122,13 +6509,21 @@
       <w:pPr>
         <w:pStyle w:val="Heading1"/>
       </w:pPr>
-      <w:bookmarkStart w:id="27" w:name="__RefHeading__511_361286565"/>
-      <w:bookmarkStart w:id="28" w:name="_Toc511839270"/>
+      <w:bookmarkStart w:id="26" w:name="__RefHeading__511_361286565"/>
+      <w:bookmarkStart w:id="27" w:name="_Toc511839270"/>
+      <w:bookmarkEnd w:id="26"/>
+      <w:r>
+        <w:t xml:space="preserve">Getting Started - </w:t>
+      </w:r>
+      <w:proofErr w:type="spellStart"/>
+      <w:r>
+        <w:t>qtcreator</w:t>
+      </w:r>
+      <w:proofErr w:type="spellEnd"/>
+      <w:r>
+        <w:t xml:space="preserve"> Build</w:t>
+      </w:r>
       <w:bookmarkEnd w:id="27"/>
-      <w:r>
-        <w:t>Getting Started - qtcreator Build</w:t>
-      </w:r>
-      <w:bookmarkEnd w:id="28"/>
     </w:p>
     <w:p>
       <w:pPr>
@@ -6158,7 +6553,15 @@
         <w:t>still</w:t>
       </w:r>
       <w:r>
-        <w:t xml:space="preserve"> refers to the old structure and to SourceForge as the source, so must be read </w:t>
+        <w:t xml:space="preserve"> refers to the old structure and to </w:t>
+      </w:r>
+      <w:proofErr w:type="spellStart"/>
+      <w:r>
+        <w:t>SourceForge</w:t>
+      </w:r>
+      <w:proofErr w:type="spellEnd"/>
+      <w:r>
+        <w:t xml:space="preserve"> as the source, so must be read </w:t>
       </w:r>
       <w:r>
         <w:rPr>
@@ -6180,6 +6583,7 @@
       <w:r>
         <w:t xml:space="preserve">This getting started section assumes the reader is familiar with </w:t>
       </w:r>
+      <w:proofErr w:type="spellStart"/>
       <w:r>
         <w:rPr>
           <w:i/>
@@ -6187,6 +6591,7 @@
         </w:rPr>
         <w:t>qtcreator</w:t>
       </w:r>
+      <w:proofErr w:type="spellEnd"/>
       <w:r>
         <w:t>.</w:t>
       </w:r>
@@ -6196,7 +6601,15 @@
         <w:pStyle w:val="TextBody"/>
       </w:pPr>
       <w:r>
-        <w:t xml:space="preserve">As stated above, each Qt </w:t>
+        <w:t xml:space="preserve">As stated above, each </w:t>
+      </w:r>
+      <w:proofErr w:type="spellStart"/>
+      <w:r>
+        <w:t>Qt</w:t>
+      </w:r>
+      <w:proofErr w:type="spellEnd"/>
+      <w:r>
+        <w:t xml:space="preserve"> </w:t>
       </w:r>
       <w:proofErr w:type="gramStart"/>
       <w:r>
@@ -6228,7 +6641,15 @@
       </w:r>
       <w:proofErr w:type="spellEnd"/>
       <w:r>
-        <w:t xml:space="preserve"> are managed as separate Qt projects. </w:t>
+        <w:t xml:space="preserve"> are managed as separate </w:t>
+      </w:r>
+      <w:proofErr w:type="spellStart"/>
+      <w:r>
+        <w:t>Qt</w:t>
+      </w:r>
+      <w:proofErr w:type="spellEnd"/>
+      <w:r>
+        <w:t xml:space="preserve"> projects. </w:t>
       </w:r>
     </w:p>
     <w:p>
@@ -6246,6 +6667,7 @@
       <w:r>
         <w:t xml:space="preserve"> </w:t>
       </w:r>
+      <w:proofErr w:type="spellStart"/>
       <w:r>
         <w:rPr>
           <w:i/>
@@ -6253,6 +6675,7 @@
         </w:rPr>
         <w:t>qtcreator</w:t>
       </w:r>
+      <w:proofErr w:type="spellEnd"/>
       <w:r>
         <w:t xml:space="preserve"> must be configured with an extra build step in install the header files so that they are available when building the </w:t>
       </w:r>
@@ -6304,19 +6727,29 @@
         <w:t>must</w:t>
       </w:r>
       <w:r>
-        <w:t xml:space="preserve"> also be defined manually when using  qtcreator. </w:t>
+        <w:t xml:space="preserve"> also be defined manually when using  </w:t>
+      </w:r>
+      <w:proofErr w:type="spellStart"/>
+      <w:r>
+        <w:t>qtcreator</w:t>
+      </w:r>
+      <w:proofErr w:type="spellEnd"/>
+      <w:r>
+        <w:t xml:space="preserve">. </w:t>
       </w:r>
     </w:p>
     <w:p>
       <w:pPr>
         <w:pStyle w:val="Heading3"/>
       </w:pPr>
-      <w:bookmarkStart w:id="29" w:name="_Toc511301628"/>
+      <w:bookmarkStart w:id="28" w:name="_Toc511301628"/>
+      <w:proofErr w:type="spellStart"/>
       <w:proofErr w:type="gramStart"/>
       <w:r>
         <w:t>qeframework</w:t>
       </w:r>
-      <w:bookmarkEnd w:id="29"/>
+      <w:bookmarkEnd w:id="28"/>
+      <w:proofErr w:type="spellEnd"/>
       <w:proofErr w:type="gramEnd"/>
     </w:p>
     <w:p>
@@ -6355,6 +6788,7 @@
       <w:r>
         <w:t xml:space="preserve"> clone location, open the following project file in </w:t>
       </w:r>
+      <w:proofErr w:type="spellStart"/>
       <w:r>
         <w:rPr>
           <w:i/>
@@ -6362,6 +6796,7 @@
         </w:rPr>
         <w:t>qtcreator</w:t>
       </w:r>
+      <w:proofErr w:type="spellEnd"/>
       <w:r>
         <w:t>:</w:t>
       </w:r>
@@ -6388,7 +6823,15 @@
         <w:pStyle w:val="TextBody"/>
       </w:pPr>
       <w:r>
-        <w:t xml:space="preserve">During the qmake phase the following message is output. </w:t>
+        <w:t xml:space="preserve">During the </w:t>
+      </w:r>
+      <w:proofErr w:type="spellStart"/>
+      <w:r>
+        <w:t>qmake</w:t>
+      </w:r>
+      <w:proofErr w:type="spellEnd"/>
+      <w:r>
+        <w:t xml:space="preserve"> phase the following message is output. </w:t>
       </w:r>
     </w:p>
     <w:p>
@@ -6396,7 +6839,23 @@
         <w:pStyle w:val="PreformattedText"/>
       </w:pPr>
       <w:r>
-        <w:t xml:space="preserve">Project MESSAGE: Note: By default qtcreator does not have a 'make install' build step. When using qtcreator, modify project </w:t>
+        <w:t xml:space="preserve">Project MESSAGE: Note: By default </w:t>
+      </w:r>
+      <w:proofErr w:type="spellStart"/>
+      <w:r>
+        <w:t>qtcreator</w:t>
+      </w:r>
+      <w:proofErr w:type="spellEnd"/>
+      <w:r>
+        <w:t xml:space="preserve"> does not have a 'make install' build step. When using </w:t>
+      </w:r>
+      <w:proofErr w:type="spellStart"/>
+      <w:r>
+        <w:t>qtcreator</w:t>
+      </w:r>
+      <w:proofErr w:type="spellEnd"/>
+      <w:r>
+        <w:t xml:space="preserve">, modify project </w:t>
       </w:r>
     </w:p>
     <w:p>
@@ -6435,6 +6894,7 @@
       <w:r>
         <w:t xml:space="preserve"> this, open the project build configuration page in </w:t>
       </w:r>
+      <w:proofErr w:type="spellStart"/>
       <w:r>
         <w:rPr>
           <w:i/>
@@ -6442,6 +6902,7 @@
         </w:rPr>
         <w:t>qtcreator</w:t>
       </w:r>
+      <w:proofErr w:type="spellEnd"/>
       <w:r>
         <w:t xml:space="preserve"> and click on Add Build Step button/combo box and select Make. In the Make arguments line edit specify </w:t>
       </w:r>
@@ -6479,7 +6940,8 @@
     </w:p>
     <w:p>
       <w:pPr>
-        <w:pStyle w:val="TextBody"/>
+        <w:widowControl/>
+        <w:suppressAutoHyphens w:val="0"/>
       </w:pPr>
       <w:r>
         <w:rPr>
@@ -6487,16 +6949,16 @@
           <w:lang w:val="en-AU" w:eastAsia="en-AU" w:bidi="ar-SA"/>
         </w:rPr>
         <w:drawing>
-          <wp:anchor distT="0" distB="0" distL="0" distR="0" simplePos="0" relativeHeight="2" behindDoc="0" locked="0" layoutInCell="1" allowOverlap="1">
+          <wp:anchor distT="0" distB="0" distL="0" distR="0" simplePos="0" relativeHeight="2" behindDoc="0" locked="0" layoutInCell="1" allowOverlap="1" wp14:anchorId="2642ED76" wp14:editId="709C7D5D">
             <wp:simplePos x="0" y="0"/>
             <wp:positionH relativeFrom="column">
-              <wp:posOffset>28575</wp:posOffset>
+              <wp:posOffset>-107950</wp:posOffset>
             </wp:positionH>
             <wp:positionV relativeFrom="paragraph">
-              <wp:posOffset>54610</wp:posOffset>
+              <wp:posOffset>-338455</wp:posOffset>
             </wp:positionV>
             <wp:extent cx="6007735" cy="2428875"/>
-            <wp:effectExtent l="19050" t="0" r="0" b="0"/>
+            <wp:effectExtent l="0" t="0" r="0" b="0"/>
             <wp:wrapSquare wrapText="largest"/>
             <wp:docPr id="2" name="Picture"/>
             <wp:cNvGraphicFramePr>
@@ -6539,12 +7001,18 @@
           </wp:anchor>
         </w:drawing>
       </w:r>
+      <w:r>
+        <w:br w:type="page"/>
+      </w:r>
     </w:p>
     <w:p>
       <w:pPr>
         <w:pStyle w:val="TextBody"/>
       </w:pPr>
-      <w:r>
+      <w:bookmarkStart w:id="29" w:name="_GoBack"/>
+      <w:bookmarkEnd w:id="29"/>
+      <w:r>
+        <w:lastRenderedPageBreak/>
         <w:t>Note: if you know of a way of automatically adding this build step by adding some directive into the project file, do let me know.</w:t>
       </w:r>
     </w:p>
@@ -6553,7 +7021,23 @@
         <w:pStyle w:val="TextBody"/>
       </w:pPr>
       <w:r>
-        <w:t xml:space="preserve">A third issue is the Qt plugin path variable: QT_PLUGIN_PATH.  A peculiarity of Qt is that this path is </w:t>
+        <w:t xml:space="preserve">A third issue is the </w:t>
+      </w:r>
+      <w:proofErr w:type="spellStart"/>
+      <w:r>
+        <w:t>Qt</w:t>
+      </w:r>
+      <w:proofErr w:type="spellEnd"/>
+      <w:r>
+        <w:t xml:space="preserve"> plugin path variable: QT_PLUGIN_PATH.  A peculiarity of </w:t>
+      </w:r>
+      <w:proofErr w:type="spellStart"/>
+      <w:r>
+        <w:t>Qt</w:t>
+      </w:r>
+      <w:proofErr w:type="spellEnd"/>
+      <w:r>
+        <w:t xml:space="preserve"> is that this path is </w:t>
       </w:r>
       <w:r>
         <w:rPr>
@@ -6615,6 +7099,7 @@
       <w:r>
         <w:t xml:space="preserve">.  The headless build overcomes this issue by effectively doing both by creating an extra designer sub-directory and a symbolic (Linux) or hard (Windows) link. When using </w:t>
       </w:r>
+      <w:proofErr w:type="spellStart"/>
       <w:r>
         <w:rPr>
           <w:i/>
@@ -6622,16 +7107,15 @@
         </w:rPr>
         <w:t>qtcreator</w:t>
       </w:r>
-      <w:r>
-        <w:t xml:space="preserve"> there is no additional build step defined to achieve this, therefore it must be </w:t>
-      </w:r>
-      <w:proofErr w:type="spellStart"/>
-      <w:r>
-        <w:t>dome</w:t>
-      </w:r>
-      <w:proofErr w:type="spellEnd"/>
-      <w:r>
-        <w:t xml:space="preserve"> manually.</w:t>
+      <w:proofErr w:type="spellEnd"/>
+      <w:r>
+        <w:t xml:space="preserve"> there is no additional build step defined to achiev</w:t>
+      </w:r>
+      <w:r>
+        <w:t>e this, therefore it must be don</w:t>
+      </w:r>
+      <w:r>
+        <w:t>e manually.</w:t>
       </w:r>
     </w:p>
     <w:p>
@@ -6689,6 +7173,7 @@
       <w:r>
         <w:t xml:space="preserve"> clone location, open the following project file in </w:t>
       </w:r>
+      <w:proofErr w:type="spellStart"/>
       <w:r>
         <w:rPr>
           <w:i/>
@@ -6696,6 +7181,7 @@
         </w:rPr>
         <w:t>qtcreator</w:t>
       </w:r>
+      <w:proofErr w:type="spellEnd"/>
       <w:r>
         <w:t>:</w:t>
       </w:r>
@@ -6722,11 +7208,13 @@
         <w:pStyle w:val="Heading3"/>
       </w:pPr>
       <w:bookmarkStart w:id="31" w:name="_Toc511301630"/>
+      <w:proofErr w:type="spellStart"/>
       <w:proofErr w:type="gramStart"/>
       <w:r>
         <w:t>qegui</w:t>
       </w:r>
       <w:bookmarkEnd w:id="31"/>
+      <w:proofErr w:type="spellEnd"/>
       <w:proofErr w:type="gramEnd"/>
     </w:p>
     <w:p>
@@ -6742,11 +7230,22 @@
           <w:bCs/>
           <w:color w:val="007826"/>
         </w:rPr>
-        <w:t>/home/user/qtepics</w:t>
-      </w:r>
+        <w:t>/home/user/</w:t>
+      </w:r>
+      <w:proofErr w:type="spellStart"/>
+      <w:r>
+        <w:rPr>
+          <w:b/>
+          <w:bCs/>
+          <w:color w:val="007826"/>
+        </w:rPr>
+        <w:t>qtepics</w:t>
+      </w:r>
+      <w:proofErr w:type="spellEnd"/>
       <w:r>
         <w:t xml:space="preserve"> as the example, open the following project file in </w:t>
       </w:r>
+      <w:proofErr w:type="spellStart"/>
       <w:proofErr w:type="gramStart"/>
       <w:r>
         <w:rPr>
@@ -6755,6 +7254,7 @@
         </w:rPr>
         <w:t>qtcreator</w:t>
       </w:r>
+      <w:proofErr w:type="spellEnd"/>
       <w:r>
         <w:t xml:space="preserve"> :</w:t>
       </w:r>
@@ -6844,8 +7344,15 @@
       </w:pPr>
       <w:bookmarkStart w:id="37" w:name="_Toc511301635"/>
       <w:r>
-        <w:lastRenderedPageBreak/>
-        <w:t>Pre-Built Libraries and QEGui program</w:t>
+        <w:t xml:space="preserve">Pre-Built Libraries and </w:t>
+      </w:r>
+      <w:proofErr w:type="spellStart"/>
+      <w:r>
+        <w:t>QEGui</w:t>
+      </w:r>
+      <w:proofErr w:type="spellEnd"/>
+      <w:r>
+        <w:t xml:space="preserve"> program</w:t>
       </w:r>
       <w:bookmarkEnd w:id="37"/>
     </w:p>
@@ -6945,6 +7452,7 @@
       <w:bookmarkStart w:id="44" w:name="_Toc511839275"/>
       <w:bookmarkEnd w:id="43"/>
       <w:r>
+        <w:lastRenderedPageBreak/>
         <w:t>Credits</w:t>
       </w:r>
       <w:bookmarkEnd w:id="44"/>
@@ -6972,7 +7480,15 @@
       </w:r>
       <w:proofErr w:type="gramEnd"/>
       <w:r>
-        <w:t xml:space="preserve"> Fernandes, Anton Maksimenko, Andraz Pozar, Andrew Starritt.</w:t>
+        <w:t xml:space="preserve"> </w:t>
+      </w:r>
+      <w:proofErr w:type="spellStart"/>
+      <w:r>
+        <w:t>Fernandes</w:t>
+      </w:r>
+      <w:proofErr w:type="spellEnd"/>
+      <w:r>
+        <w:t>, Anton Maksimenko, Andraz Pozar, Andrew Starritt.</w:t>
       </w:r>
     </w:p>
     <w:p>
@@ -6993,7 +7509,23 @@
         <w:t>Apart fro</w:t>
       </w:r>
       <w:r>
-        <w:t>m EPICS base and Qt itself, the EPICS Qt framework uses the following.</w:t>
+        <w:t xml:space="preserve">m EPICS base and </w:t>
+      </w:r>
+      <w:proofErr w:type="spellStart"/>
+      <w:r>
+        <w:t>Qt</w:t>
+      </w:r>
+      <w:proofErr w:type="spellEnd"/>
+      <w:r>
+        <w:t xml:space="preserve"> itself, the EPICS </w:t>
+      </w:r>
+      <w:proofErr w:type="spellStart"/>
+      <w:r>
+        <w:t>Qt</w:t>
+      </w:r>
+      <w:proofErr w:type="spellEnd"/>
+      <w:r>
+        <w:t xml:space="preserve"> framework uses the following.</w:t>
       </w:r>
     </w:p>
     <w:p>
@@ -7112,7 +7644,15 @@
         </w:rPr>
       </w:pPr>
       <w:r>
-        <w:t xml:space="preserve">When build with EPICS Archiver Appliance support, the EPICS Qt framework relies on Google Protocol Buffers </w:t>
+        <w:t xml:space="preserve">When build with EPICS Archiver Appliance support, the EPICS </w:t>
+      </w:r>
+      <w:proofErr w:type="spellStart"/>
+      <w:r>
+        <w:t>Qt</w:t>
+      </w:r>
+      <w:proofErr w:type="spellEnd"/>
+      <w:r>
+        <w:t xml:space="preserve"> framework relies on Google Protocol Buffers </w:t>
       </w:r>
       <w:hyperlink r:id="rId36" w:history="1">
         <w:r>
@@ -7128,7 +7668,15 @@
         <w:pStyle w:val="TextBody"/>
       </w:pPr>
       <w:r>
-        <w:t xml:space="preserve">When built with MPEG support, the EPICS Qt framework relies on </w:t>
+        <w:t xml:space="preserve">When built with MPEG support, the EPICS </w:t>
+      </w:r>
+      <w:proofErr w:type="spellStart"/>
+      <w:r>
+        <w:t>Qt</w:t>
+      </w:r>
+      <w:proofErr w:type="spellEnd"/>
+      <w:r>
+        <w:t xml:space="preserve"> framework relies on </w:t>
       </w:r>
       <w:proofErr w:type="spellStart"/>
       <w:r>
@@ -7155,7 +7703,23 @@
         <w:pStyle w:val="TextBody"/>
       </w:pPr>
       <w:r>
-        <w:t xml:space="preserve">The QEGui application can be built to support caQtDM widgets provided by The Paul </w:t>
+        <w:t xml:space="preserve">The </w:t>
+      </w:r>
+      <w:proofErr w:type="spellStart"/>
+      <w:r>
+        <w:t>QEGui</w:t>
+      </w:r>
+      <w:proofErr w:type="spellEnd"/>
+      <w:r>
+        <w:t xml:space="preserve"> application can be built to support </w:t>
+      </w:r>
+      <w:proofErr w:type="spellStart"/>
+      <w:r>
+        <w:t>caQtDM</w:t>
+      </w:r>
+      <w:proofErr w:type="spellEnd"/>
+      <w:r>
+        <w:t xml:space="preserve"> widgets provided by The Paul </w:t>
       </w:r>
       <w:proofErr w:type="spellStart"/>
       <w:r>
@@ -9559,7 +10123,7 @@
 </file>
 
 <file path=customXml/itemProps1.xml><?xml version="1.0" encoding="utf-8"?>
-<ds:datastoreItem xmlns:ds="http://schemas.openxmlformats.org/officeDocument/2006/customXml" ds:itemID="{B79F20FA-D73A-4A40-A3E8-DB7FB1CE595F}">
+<ds:datastoreItem xmlns:ds="http://schemas.openxmlformats.org/officeDocument/2006/customXml" ds:itemID="{769AD061-1977-4096-90A4-F867F45FBD72}">
   <ds:schemaRefs>
     <ds:schemaRef ds:uri="http://schemas.openxmlformats.org/officeDocument/2006/bibliography"/>
   </ds:schemaRefs>

</xml_diff>